<commit_message>
Removed unused code, added Reservation deletion after successful rental
</commit_message>
<xml_diff>
--- a/Projekt2-Terlecki.docx
+++ b/Projekt2-Terlecki.docx
@@ -54,6 +54,14 @@
           <w:szCs w:val="44"/>
         </w:rPr>
         <w:t>Sprawozdanie z projektu I</w:t>
+      </w:r>
+      <w:r>
+        <w:rPr>
+          <w:rFonts w:ascii="Times New Roman" w:hAnsi="Times New Roman" w:cs="Times New Roman"/>
+          <w:sz w:val="44"/>
+          <w:szCs w:val="44"/>
+        </w:rPr>
+        <w:t>I</w:t>
       </w:r>
     </w:p>
     <w:p>
@@ -170,7 +178,39 @@
           <w:sz w:val="28"/>
           <w:szCs w:val="28"/>
         </w:rPr>
-        <w:t xml:space="preserve">  9-11-2015</w:t>
+        <w:t xml:space="preserve">  </w:t>
+      </w:r>
+      <w:r>
+        <w:rPr>
+          <w:rFonts w:ascii="Times New Roman" w:hAnsi="Times New Roman" w:cs="Times New Roman"/>
+          <w:sz w:val="28"/>
+          <w:szCs w:val="28"/>
+        </w:rPr>
+        <w:t>13</w:t>
+      </w:r>
+      <w:r>
+        <w:rPr>
+          <w:rFonts w:ascii="Times New Roman" w:hAnsi="Times New Roman" w:cs="Times New Roman"/>
+          <w:sz w:val="28"/>
+          <w:szCs w:val="28"/>
+        </w:rPr>
+        <w:t>-</w:t>
+      </w:r>
+      <w:r>
+        <w:rPr>
+          <w:rFonts w:ascii="Times New Roman" w:hAnsi="Times New Roman" w:cs="Times New Roman"/>
+          <w:sz w:val="28"/>
+          <w:szCs w:val="28"/>
+        </w:rPr>
+        <w:t>12</w:t>
+      </w:r>
+      <w:r>
+        <w:rPr>
+          <w:rFonts w:ascii="Times New Roman" w:hAnsi="Times New Roman" w:cs="Times New Roman"/>
+          <w:sz w:val="28"/>
+          <w:szCs w:val="28"/>
+        </w:rPr>
+        <w:t>-2015</w:t>
       </w:r>
     </w:p>
     <w:p>
@@ -1969,10 +2009,10 @@
         </w:rPr>
         <w:lastRenderedPageBreak/>
         <w:drawing>
-          <wp:inline distT="0" distB="0" distL="0" distR="0">
-            <wp:extent cx="5715000" cy="2133600"/>
-            <wp:effectExtent l="19050" t="0" r="0" b="0"/>
-            <wp:docPr id="3" name="Obraz 3"/>
+          <wp:inline distT="0" distB="0" distL="0" distR="0" wp14:anchorId="4DCB7FA7" wp14:editId="12ED0D53">
+            <wp:extent cx="5724525" cy="1609725"/>
+            <wp:effectExtent l="0" t="0" r="0" b="0"/>
+            <wp:docPr id="2" name="Picture 2" descr="D:\sql\SEM V\NetBeansProjects\BookRental\application-architecture.png"/>
             <wp:cNvGraphicFramePr>
               <a:graphicFrameLocks xmlns:a="http://schemas.openxmlformats.org/drawingml/2006/main" noChangeAspect="1"/>
             </wp:cNvGraphicFramePr>
@@ -1980,13 +2020,19 @@
               <a:graphicData uri="http://schemas.openxmlformats.org/drawingml/2006/picture">
                 <pic:pic xmlns:pic="http://schemas.openxmlformats.org/drawingml/2006/picture">
                   <pic:nvPicPr>
-                    <pic:cNvPr id="0" name="Picture 3"/>
+                    <pic:cNvPr id="0" name="Picture 1" descr="D:\sql\SEM V\NetBeansProjects\BookRental\application-architecture.png"/>
                     <pic:cNvPicPr>
                       <a:picLocks noChangeAspect="1" noChangeArrowheads="1"/>
                     </pic:cNvPicPr>
                   </pic:nvPicPr>
                   <pic:blipFill>
-                    <a:blip r:embed="rId5"/>
+                    <a:blip r:embed="rId5">
+                      <a:extLst>
+                        <a:ext uri="{28A0092B-C50C-407E-A947-70E740481C1C}">
+                          <a14:useLocalDpi xmlns:a14="http://schemas.microsoft.com/office/drawing/2010/main" val="0"/>
+                        </a:ext>
+                      </a:extLst>
+                    </a:blip>
                     <a:srcRect/>
                     <a:stretch>
                       <a:fillRect/>
@@ -1995,17 +2041,14 @@
                   <pic:spPr bwMode="auto">
                     <a:xfrm>
                       <a:off x="0" y="0"/>
-                      <a:ext cx="5715000" cy="2133600"/>
+                      <a:ext cx="5724525" cy="1609725"/>
                     </a:xfrm>
                     <a:prstGeom prst="rect">
                       <a:avLst/>
                     </a:prstGeom>
                     <a:noFill/>
-                    <a:ln w="9525">
+                    <a:ln>
                       <a:noFill/>
-                      <a:miter lim="800000"/>
-                      <a:headEnd/>
-                      <a:tailEnd/>
                     </a:ln>
                   </pic:spPr>
                 </pic:pic>
@@ -2039,13 +2082,29 @@
         <w:t>1</w:t>
       </w:r>
       <w:r>
-        <w:rPr>
-          <w:noProof/>
-        </w:rPr>
         <w:fldChar w:fldCharType="end"/>
       </w:r>
       <w:r>
-        <w:t>: Architektura aplikacji</w:t>
+        <w:t xml:space="preserve">: Architektura aplikacji </w:t>
+      </w:r>
+    </w:p>
+    <w:p>
+      <w:pPr>
+        <w:pStyle w:val="Caption"/>
+        <w:jc w:val="right"/>
+        <w:rPr>
+          <w:color w:val="auto"/>
+          <w:sz w:val="14"/>
+          <w:szCs w:val="14"/>
+        </w:rPr>
+      </w:pPr>
+      <w:r>
+        <w:rPr>
+          <w:color w:val="auto"/>
+          <w:sz w:val="14"/>
+          <w:szCs w:val="14"/>
+        </w:rPr>
+        <w:t>Źródło: http://www.thejavageek.com/wp-content/uploads/2015/01/application-architecture.png</w:t>
       </w:r>
     </w:p>
     <w:p>
@@ -2078,7 +2137,19 @@
         <w:rPr>
           <w:rFonts w:ascii="Times New Roman" w:hAnsi="Times New Roman" w:cs="Times New Roman"/>
         </w:rPr>
-        <w:t>Model  (JPA) – reprezentuje dane z bazy danych w postaci logicznej,</w:t>
+        <w:t>Model  (JPA</w:t>
+      </w:r>
+      <w:r>
+        <w:rPr>
+          <w:rFonts w:ascii="Times New Roman" w:hAnsi="Times New Roman" w:cs="Times New Roman"/>
+        </w:rPr>
+        <w:t xml:space="preserve"> + EJB</w:t>
+      </w:r>
+      <w:r>
+        <w:rPr>
+          <w:rFonts w:ascii="Times New Roman" w:hAnsi="Times New Roman" w:cs="Times New Roman"/>
+        </w:rPr>
+        <w:t>) – reprezentuje dane z bazy danych w postaci logicznej,</w:t>
       </w:r>
     </w:p>
     <w:p>
@@ -2097,7 +2168,13 @@
         <w:rPr>
           <w:rFonts w:ascii="Times New Roman" w:hAnsi="Times New Roman" w:cs="Times New Roman"/>
         </w:rPr>
-        <w:t>Widok  (JSP) – wyświetla dane modelu,</w:t>
+        <w:t>Widok  (JSF page</w:t>
+      </w:r>
+      <w:r>
+        <w:rPr>
+          <w:rFonts w:ascii="Times New Roman" w:hAnsi="Times New Roman" w:cs="Times New Roman"/>
+        </w:rPr>
+        <w:t>) – wyświetla dane modelu,</w:t>
       </w:r>
     </w:p>
     <w:p>
@@ -2116,13 +2193,39 @@
         <w:rPr>
           <w:rFonts w:ascii="Times New Roman" w:hAnsi="Times New Roman" w:cs="Times New Roman"/>
         </w:rPr>
-        <w:t>Kontroler (Servlet) – odbiera dane wejściowe od użytkownika przetwarza je</w:t>
+        <w:t>Kontroler (</w:t>
+      </w:r>
+      <w:r>
+        <w:rPr>
+          <w:rFonts w:ascii="Times New Roman" w:hAnsi="Times New Roman" w:cs="Times New Roman"/>
+        </w:rPr>
+        <w:t>JSF bean</w:t>
+      </w:r>
+      <w:r>
+        <w:rPr>
+          <w:rFonts w:ascii="Times New Roman" w:hAnsi="Times New Roman" w:cs="Times New Roman"/>
+        </w:rPr>
+        <w:t>) – odbiera dane wejściowe od użytkownika przetwarza je</w:t>
       </w:r>
       <w:r>
         <w:rPr>
           <w:rFonts w:ascii="Times New Roman" w:hAnsi="Times New Roman" w:cs="Times New Roman"/>
         </w:rPr>
         <w:t>, aktualizuje oraz odświeża model.</w:t>
+      </w:r>
+    </w:p>
+    <w:p>
+      <w:pPr>
+        <w:jc w:val="both"/>
+        <w:rPr>
+          <w:rFonts w:ascii="Times New Roman" w:hAnsi="Times New Roman" w:cs="Times New Roman"/>
+        </w:rPr>
+      </w:pPr>
+      <w:r>
+        <w:rPr>
+          <w:rFonts w:ascii="Times New Roman" w:hAnsi="Times New Roman" w:cs="Times New Roman"/>
+        </w:rPr>
+        <w:t>Warstwa serwisowa w tym przypadku realizuje jedynie podstawowe operacje CRUD.</w:t>
       </w:r>
     </w:p>
     <w:p>
@@ -2211,27 +2314,14 @@
       <w:r>
         <w:t xml:space="preserve">Rysunek </w:t>
       </w:r>
-      <w:r>
-        <w:fldChar w:fldCharType="begin"/>
-      </w:r>
-      <w:r>
-        <w:instrText xml:space="preserve"> SEQ Rysunek \* ARABIC </w:instrText>
-      </w:r>
-      <w:r>
-        <w:fldChar w:fldCharType="separate"/>
-      </w:r>
-      <w:r>
-        <w:rPr>
-          <w:noProof/>
-        </w:rPr>
-        <w:t>2</w:t>
-      </w:r>
-      <w:r>
-        <w:rPr>
-          <w:noProof/>
-        </w:rPr>
-        <w:fldChar w:fldCharType="end"/>
-      </w:r>
+      <w:fldSimple w:instr=" SEQ Rysunek \* ARABIC ">
+        <w:r>
+          <w:rPr>
+            <w:noProof/>
+          </w:rPr>
+          <w:t>3</w:t>
+        </w:r>
+      </w:fldSimple>
       <w:r>
         <w:t>: Schemat bazy danych</w:t>
       </w:r>
@@ -2330,7 +2420,19 @@
         <w:rPr>
           <w:rFonts w:ascii="Times New Roman" w:hAnsi="Times New Roman" w:cs="Times New Roman"/>
         </w:rPr>
-        <w:t>Do książki przypisane są wypożyczenia oraz rezerwacje rozumiane jako czekające na odbiór przez klienta.</w:t>
+        <w:t>Do książki przypisywane</w:t>
+      </w:r>
+      <w:r>
+        <w:rPr>
+          <w:rFonts w:ascii="Times New Roman" w:hAnsi="Times New Roman" w:cs="Times New Roman"/>
+        </w:rPr>
+        <w:t xml:space="preserve"> są wypożyczenia oraz rezerwacje</w:t>
+      </w:r>
+      <w:r>
+        <w:rPr>
+          <w:rFonts w:ascii="Times New Roman" w:hAnsi="Times New Roman" w:cs="Times New Roman"/>
+        </w:rPr>
+        <w:t>.</w:t>
       </w:r>
     </w:p>
     <w:p>
@@ -2452,7 +2554,7 @@
           <w:rFonts w:ascii="Times New Roman" w:hAnsi="Times New Roman" w:cs="Times New Roman"/>
           <w:noProof/>
         </w:rPr>
-        <w:t>3</w:t>
+        <w:t>4</w:t>
       </w:r>
       <w:r>
         <w:rPr>
@@ -2522,7 +2624,37 @@
         <w:rPr>
           <w:rFonts w:ascii="Times New Roman" w:hAnsi="Times New Roman" w:cs="Times New Roman"/>
         </w:rPr>
-        <w:t>EntityManagerFactory – synchronizowany singleton tworzony na podstawie konfiguracji połączenia z bazą danych (plik presistence.xml). Tworzy instancje EntityManager, z których korzystają kontrolery JPA do komunikacji z bazą danych. Typ transakcji to: resource_local.</w:t>
+        <w:t>OptionsController</w:t>
+      </w:r>
+      <w:r>
+        <w:rPr>
+          <w:rFonts w:ascii="Times New Roman" w:hAnsi="Times New Roman" w:cs="Times New Roman"/>
+        </w:rPr>
+        <w:t xml:space="preserve"> </w:t>
+      </w:r>
+      <w:r>
+        <w:rPr>
+          <w:rFonts w:ascii="Times New Roman" w:hAnsi="Times New Roman" w:cs="Times New Roman"/>
+        </w:rPr>
+        <w:t>ładuje opcje serwisu</w:t>
+      </w:r>
+      <w:r>
+        <w:rPr>
+          <w:rFonts w:ascii="Times New Roman" w:hAnsi="Times New Roman" w:cs="Times New Roman"/>
+        </w:rPr>
+        <w:t xml:space="preserve"> z pliku</w:t>
+      </w:r>
+      <w:r>
+        <w:rPr>
+          <w:rFonts w:ascii="Times New Roman" w:hAnsi="Times New Roman" w:cs="Times New Roman"/>
+        </w:rPr>
+        <w:t xml:space="preserve"> na serwerze (np. dane związane z maksymalnym okresem wypożyczenia czy wartością kary za dzień spóźnienia</w:t>
+      </w:r>
+      <w:r>
+        <w:rPr>
+          <w:rFonts w:ascii="Times New Roman" w:hAnsi="Times New Roman" w:cs="Times New Roman"/>
+        </w:rPr>
+        <w:t>).</w:t>
       </w:r>
     </w:p>
     <w:p>
@@ -2537,216 +2669,58 @@
           <w:rFonts w:ascii="Times New Roman" w:hAnsi="Times New Roman" w:cs="Times New Roman"/>
         </w:rPr>
       </w:pPr>
-      <w:proofErr w:type="spellStart"/>
-      <w:r>
-        <w:rPr>
-          <w:rFonts w:ascii="Times New Roman" w:hAnsi="Times New Roman" w:cs="Times New Roman"/>
-          <w:lang w:val="en-US"/>
-        </w:rPr>
-        <w:t>PenaltyChecker</w:t>
-      </w:r>
-      <w:proofErr w:type="spellEnd"/>
-      <w:r>
-        <w:rPr>
-          <w:rFonts w:ascii="Times New Roman" w:hAnsi="Times New Roman" w:cs="Times New Roman"/>
-          <w:lang w:val="en-US"/>
+      <w:r>
+        <w:rPr>
+          <w:rFonts w:ascii="Times New Roman" w:hAnsi="Times New Roman" w:cs="Times New Roman"/>
+        </w:rPr>
+        <w:t>Authorization</w:t>
+      </w:r>
+      <w:r>
+        <w:rPr>
+          <w:rFonts w:ascii="Times New Roman" w:hAnsi="Times New Roman" w:cs="Times New Roman"/>
+        </w:rPr>
+        <w:t xml:space="preserve">Filter </w:t>
+      </w:r>
+      <w:r>
+        <w:rPr>
+          <w:rFonts w:ascii="Times New Roman" w:hAnsi="Times New Roman" w:cs="Times New Roman"/>
+        </w:rPr>
+        <w:t>–</w:t>
+      </w:r>
+      <w:r>
+        <w:rPr>
+          <w:rFonts w:ascii="Times New Roman" w:hAnsi="Times New Roman" w:cs="Times New Roman"/>
         </w:rPr>
         <w:t xml:space="preserve"> </w:t>
       </w:r>
-      <w:proofErr w:type="spellStart"/>
-      <w:r>
-        <w:rPr>
-          <w:rFonts w:ascii="Times New Roman" w:hAnsi="Times New Roman" w:cs="Times New Roman"/>
-          <w:lang w:val="en-US"/>
-        </w:rPr>
-        <w:t>i</w:t>
-      </w:r>
-      <w:proofErr w:type="spellEnd"/>
-      <w:r>
-        <w:rPr>
-          <w:rFonts w:ascii="Times New Roman" w:hAnsi="Times New Roman" w:cs="Times New Roman"/>
-          <w:lang w:val="en-US"/>
+      <w:r>
+        <w:rPr>
+          <w:rFonts w:ascii="Times New Roman" w:hAnsi="Times New Roman" w:cs="Times New Roman"/>
+        </w:rPr>
+        <w:t>phaseFilter</w:t>
+      </w:r>
+      <w:r>
+        <w:rPr>
+          <w:rFonts w:ascii="Times New Roman" w:hAnsi="Times New Roman" w:cs="Times New Roman"/>
         </w:rPr>
         <w:t xml:space="preserve"> </w:t>
       </w:r>
-      <w:proofErr w:type="spellStart"/>
-      <w:r>
-        <w:rPr>
-          <w:rFonts w:ascii="Times New Roman" w:hAnsi="Times New Roman" w:cs="Times New Roman"/>
-          <w:lang w:val="en-US"/>
-        </w:rPr>
-        <w:t>ReservationCleaner</w:t>
-      </w:r>
-      <w:proofErr w:type="spellEnd"/>
-      <w:r>
-        <w:rPr>
-          <w:rFonts w:ascii="Times New Roman" w:hAnsi="Times New Roman" w:cs="Times New Roman"/>
-          <w:lang w:val="en-US"/>
-        </w:rPr>
-        <w:t xml:space="preserve"> to </w:t>
-      </w:r>
-      <w:proofErr w:type="spellStart"/>
-      <w:r>
-        <w:rPr>
-          <w:rFonts w:ascii="Times New Roman" w:hAnsi="Times New Roman" w:cs="Times New Roman"/>
-          <w:lang w:val="en-US"/>
-        </w:rPr>
-        <w:t>klasy</w:t>
-      </w:r>
-      <w:proofErr w:type="spellEnd"/>
-      <w:r>
-        <w:rPr>
-          <w:rFonts w:ascii="Times New Roman" w:hAnsi="Times New Roman" w:cs="Times New Roman"/>
-          <w:lang w:val="en-US"/>
-        </w:rPr>
-        <w:t xml:space="preserve"> </w:t>
-      </w:r>
-      <w:proofErr w:type="spellStart"/>
-      <w:r>
-        <w:rPr>
-          <w:rFonts w:ascii="Times New Roman" w:hAnsi="Times New Roman" w:cs="Times New Roman"/>
-          <w:lang w:val="en-US"/>
-        </w:rPr>
-        <w:t>dziedziczące</w:t>
-      </w:r>
-      <w:proofErr w:type="spellEnd"/>
-      <w:r>
-        <w:rPr>
-          <w:rFonts w:ascii="Times New Roman" w:hAnsi="Times New Roman" w:cs="Times New Roman"/>
-          <w:lang w:val="en-US"/>
-        </w:rPr>
-        <w:t xml:space="preserve"> z </w:t>
-      </w:r>
-      <w:proofErr w:type="spellStart"/>
-      <w:r>
-        <w:rPr>
-          <w:rFonts w:ascii="Times New Roman" w:hAnsi="Times New Roman" w:cs="Times New Roman"/>
-          <w:lang w:val="en-US"/>
-        </w:rPr>
-        <w:t>TimerTask</w:t>
-      </w:r>
-      <w:proofErr w:type="spellEnd"/>
-      <w:r>
-        <w:rPr>
-          <w:rFonts w:ascii="Times New Roman" w:hAnsi="Times New Roman" w:cs="Times New Roman"/>
-          <w:lang w:val="en-US"/>
-        </w:rPr>
-        <w:t xml:space="preserve">. </w:t>
-      </w:r>
-      <w:r>
-        <w:rPr>
-          <w:rFonts w:ascii="Times New Roman" w:hAnsi="Times New Roman" w:cs="Times New Roman"/>
-        </w:rPr>
-        <w:t>Odpowiadają za usuwanie rezerwacji po terminie z bazy danych, przydzielanie rezerwacji użytkownikom w kolejce oraz blokowanie użytkowników, którzy nie zwrócili książek i minął już termin. Zadania te są inicjowane</w:t>
-      </w:r>
-      <w:r>
-        <w:rPr>
-          <w:rFonts w:ascii="Times New Roman" w:hAnsi="Times New Roman" w:cs="Times New Roman"/>
-        </w:rPr>
-        <w:t>, uruchamiane cyklicznie i usuwane</w:t>
-      </w:r>
-      <w:r>
-        <w:rPr>
-          <w:rFonts w:ascii="Times New Roman" w:hAnsi="Times New Roman" w:cs="Times New Roman"/>
-        </w:rPr>
-        <w:t xml:space="preserve"> w </w:t>
-      </w:r>
-      <w:r>
-        <w:rPr>
-          <w:rFonts w:ascii="Times New Roman" w:hAnsi="Times New Roman" w:cs="Times New Roman"/>
-        </w:rPr>
-        <w:t>klasie ApplicationContextListener dziedziczącej z ServletContextListener.</w:t>
-      </w:r>
-    </w:p>
-    <w:p>
-      <w:pPr>
-        <w:pStyle w:val="ListParagraph"/>
-        <w:numPr>
-          <w:ilvl w:val="0"/>
-          <w:numId w:val="24"/>
-        </w:numPr>
+      <w:r>
+        <w:rPr>
+          <w:rFonts w:ascii="Times New Roman" w:hAnsi="Times New Roman" w:cs="Times New Roman"/>
+        </w:rPr>
+        <w:t>nadzorujący dostępen do stron wymagających określonych uprawnień. Odpowiada za przekierowania w przypadku, gdy nie jest aktywowane lub zostało zbanowane.</w:t>
+      </w:r>
+    </w:p>
+    <w:p>
+      <w:pPr>
         <w:jc w:val="both"/>
         <w:rPr>
           <w:rFonts w:ascii="Times New Roman" w:hAnsi="Times New Roman" w:cs="Times New Roman"/>
         </w:rPr>
       </w:pPr>
-      <w:r>
-        <w:rPr>
-          <w:rFonts w:ascii="Times New Roman" w:hAnsi="Times New Roman" w:cs="Times New Roman"/>
-        </w:rPr>
-        <w:lastRenderedPageBreak/>
-        <w:t>ApplicationContextListener inicjuje kontekst aplikacji z pliku (np. dane związane z maksymalną liczbą dni dla wypożyczenia czy liczba wiadomości wyświetlanych na stronie głównej).</w:t>
-      </w:r>
-    </w:p>
-    <w:p>
-      <w:pPr>
-        <w:pStyle w:val="ListParagraph"/>
-        <w:numPr>
-          <w:ilvl w:val="0"/>
-          <w:numId w:val="24"/>
-        </w:numPr>
-        <w:jc w:val="both"/>
-        <w:rPr>
-          <w:rFonts w:ascii="Times New Roman" w:hAnsi="Times New Roman" w:cs="Times New Roman"/>
-        </w:rPr>
-      </w:pPr>
-      <w:r>
-        <w:rPr>
-          <w:rFonts w:ascii="Times New Roman" w:hAnsi="Times New Roman" w:cs="Times New Roman"/>
-        </w:rPr>
-        <w:t xml:space="preserve">RoleFilter </w:t>
-      </w:r>
-      <w:r>
-        <w:rPr>
-          <w:rFonts w:ascii="Times New Roman" w:hAnsi="Times New Roman" w:cs="Times New Roman"/>
-        </w:rPr>
-        <w:t>–</w:t>
-      </w:r>
-      <w:r>
-        <w:rPr>
-          <w:rFonts w:ascii="Times New Roman" w:hAnsi="Times New Roman" w:cs="Times New Roman"/>
-        </w:rPr>
-        <w:t xml:space="preserve"> filtr</w:t>
-      </w:r>
-      <w:r>
-        <w:rPr>
-          <w:rFonts w:ascii="Times New Roman" w:hAnsi="Times New Roman" w:cs="Times New Roman"/>
-        </w:rPr>
-        <w:t xml:space="preserve"> przekierowujący gości i użytkowników w przypadku braku uprawnień oraz zablokowanego lub nieaktywowanego konta.</w:t>
-      </w:r>
-    </w:p>
-    <w:p>
-      <w:pPr>
-        <w:pStyle w:val="ListParagraph"/>
-        <w:numPr>
-          <w:ilvl w:val="0"/>
-          <w:numId w:val="24"/>
-        </w:numPr>
-        <w:jc w:val="both"/>
-        <w:rPr>
-          <w:rFonts w:ascii="Times New Roman" w:hAnsi="Times New Roman" w:cs="Times New Roman"/>
-        </w:rPr>
-      </w:pPr>
-      <w:r>
-        <w:rPr>
-          <w:rFonts w:ascii="Times New Roman" w:hAnsi="Times New Roman" w:cs="Times New Roman"/>
-        </w:rPr>
-        <w:t>CustomCharacterEncodingFilter – filtr ustawiający kodowanie zapytania i odpowiedzi na „UTF-8”, umożliwia poprawne przesyłanie znaków metodą post</w:t>
-      </w:r>
-      <w:r>
-        <w:rPr>
-          <w:rFonts w:ascii="Times New Roman" w:hAnsi="Times New Roman" w:cs="Times New Roman"/>
-        </w:rPr>
-        <w:t>. W przypadku metody Get wymagana jest dodatkowa konfiguracja połączenia servera (w przypadku Tomcata).</w:t>
-      </w:r>
-    </w:p>
-    <w:p>
-      <w:pPr>
-        <w:jc w:val="both"/>
-        <w:rPr>
-          <w:rFonts w:ascii="Times New Roman" w:hAnsi="Times New Roman" w:cs="Times New Roman"/>
-        </w:rPr>
-      </w:pPr>
+      <w:bookmarkStart w:id="0" w:name="_GoBack"/>
+      <w:bookmarkEnd w:id="0"/>
     </w:p>
     <w:p>
       <w:pPr>
@@ -2790,6 +2764,7 @@
           <w:noProof/>
           <w:lang w:val="en-US" w:eastAsia="en-US"/>
         </w:rPr>
+        <w:lastRenderedPageBreak/>
         <w:drawing>
           <wp:inline distT="0" distB="0" distL="0" distR="0">
             <wp:extent cx="4114800" cy="4297680"/>
@@ -2848,27 +2823,14 @@
       <w:r>
         <w:t xml:space="preserve">Rysunek </w:t>
       </w:r>
-      <w:r>
-        <w:fldChar w:fldCharType="begin"/>
-      </w:r>
-      <w:r>
-        <w:instrText xml:space="preserve"> SEQ Rysunek \* ARABIC </w:instrText>
-      </w:r>
-      <w:r>
-        <w:fldChar w:fldCharType="separate"/>
-      </w:r>
-      <w:r>
-        <w:rPr>
-          <w:noProof/>
-        </w:rPr>
-        <w:t>4</w:t>
-      </w:r>
-      <w:r>
-        <w:rPr>
-          <w:noProof/>
-        </w:rPr>
-        <w:fldChar w:fldCharType="end"/>
-      </w:r>
+      <w:fldSimple w:instr=" SEQ Rysunek \* ARABIC ">
+        <w:r>
+          <w:rPr>
+            <w:noProof/>
+          </w:rPr>
+          <w:t>5</w:t>
+        </w:r>
+      </w:fldSimple>
       <w:r>
         <w:t>: Struktura warstwy widokowej</w:t>
       </w:r>
@@ -2942,7 +2904,6 @@
           <w:sz w:val="32"/>
           <w:szCs w:val="32"/>
         </w:rPr>
-        <w:lastRenderedPageBreak/>
         <w:t>Fragmenty kodu</w:t>
       </w:r>
     </w:p>
@@ -3461,6 +3422,7 @@
           <w:szCs w:val="16"/>
           <w:lang w:val="en-US"/>
         </w:rPr>
+        <w:lastRenderedPageBreak/>
         <w:t xml:space="preserve">&lt;option value="en" ${language == </w:t>
       </w:r>
       <w:proofErr w:type="gramStart"/>
@@ -3607,24 +3569,13 @@
       <w:pPr>
         <w:rPr>
           <w:rFonts w:ascii="Times New Roman" w:hAnsi="Times New Roman" w:cs="Times New Roman"/>
-          <w:lang w:val="en-US"/>
-        </w:rPr>
-      </w:pPr>
-      <w:proofErr w:type="spellStart"/>
-      <w:r>
-        <w:rPr>
-          <w:rFonts w:ascii="Times New Roman" w:hAnsi="Times New Roman" w:cs="Times New Roman"/>
-          <w:lang w:val="en-US"/>
-        </w:rPr>
-        <w:t>text_pl.properties</w:t>
-      </w:r>
-      <w:proofErr w:type="spellEnd"/>
-      <w:r>
-        <w:rPr>
-          <w:rFonts w:ascii="Times New Roman" w:hAnsi="Times New Roman" w:cs="Times New Roman"/>
-          <w:lang w:val="en-US"/>
-        </w:rPr>
-        <w:t>:</w:t>
+        </w:rPr>
+      </w:pPr>
+      <w:r>
+        <w:rPr>
+          <w:rFonts w:ascii="Times New Roman" w:hAnsi="Times New Roman" w:cs="Times New Roman"/>
+        </w:rPr>
+        <w:t>text_pl.properties:</w:t>
       </w:r>
     </w:p>
     <w:p>
@@ -3634,40 +3585,16 @@
           <w:rFonts w:ascii="Consolas" w:hAnsi="Consolas" w:cs="Consolas"/>
           <w:sz w:val="16"/>
           <w:szCs w:val="16"/>
-          <w:lang w:val="en-US"/>
-        </w:rPr>
-      </w:pPr>
-      <w:proofErr w:type="gramStart"/>
-      <w:r>
-        <w:rPr>
-          <w:rFonts w:ascii="Consolas" w:hAnsi="Consolas" w:cs="Consolas"/>
-          <w:sz w:val="16"/>
-          <w:szCs w:val="16"/>
-          <w:lang w:val="en-US"/>
-        </w:rPr>
-        <w:t>polish</w:t>
-      </w:r>
-      <w:proofErr w:type="gramEnd"/>
-      <w:r>
-        <w:rPr>
-          <w:rFonts w:ascii="Consolas" w:hAnsi="Consolas" w:cs="Consolas"/>
-          <w:sz w:val="16"/>
-          <w:szCs w:val="16"/>
-          <w:lang w:val="en-US"/>
-        </w:rPr>
-        <w:t xml:space="preserve"> = </w:t>
-      </w:r>
-      <w:proofErr w:type="spellStart"/>
-      <w:r>
-        <w:rPr>
-          <w:rFonts w:ascii="Consolas" w:hAnsi="Consolas" w:cs="Consolas"/>
-          <w:sz w:val="16"/>
-          <w:szCs w:val="16"/>
-          <w:lang w:val="en-US"/>
-        </w:rPr>
-        <w:t>Polski</w:t>
-      </w:r>
-      <w:proofErr w:type="spellEnd"/>
+        </w:rPr>
+      </w:pPr>
+      <w:r>
+        <w:rPr>
+          <w:rFonts w:ascii="Consolas" w:hAnsi="Consolas" w:cs="Consolas"/>
+          <w:sz w:val="16"/>
+          <w:szCs w:val="16"/>
+        </w:rPr>
+        <w:t>polish = Polski</w:t>
+      </w:r>
     </w:p>
     <w:p>
       <w:pPr>
@@ -3676,42 +3603,16 @@
           <w:rFonts w:ascii="Consolas" w:hAnsi="Consolas" w:cs="Consolas"/>
           <w:sz w:val="16"/>
           <w:szCs w:val="16"/>
-          <w:lang w:val="en-US"/>
-        </w:rPr>
-      </w:pPr>
-      <w:proofErr w:type="spellStart"/>
-      <w:proofErr w:type="gramStart"/>
-      <w:r>
-        <w:rPr>
-          <w:rFonts w:ascii="Consolas" w:hAnsi="Consolas" w:cs="Consolas"/>
-          <w:sz w:val="16"/>
-          <w:szCs w:val="16"/>
-          <w:lang w:val="en-US"/>
-        </w:rPr>
-        <w:t>english</w:t>
-      </w:r>
-      <w:proofErr w:type="spellEnd"/>
-      <w:proofErr w:type="gramEnd"/>
-      <w:r>
-        <w:rPr>
-          <w:rFonts w:ascii="Consolas" w:hAnsi="Consolas" w:cs="Consolas"/>
-          <w:sz w:val="16"/>
-          <w:szCs w:val="16"/>
-          <w:lang w:val="en-US"/>
-        </w:rPr>
-        <w:t xml:space="preserve"> = </w:t>
-      </w:r>
-      <w:proofErr w:type="spellStart"/>
-      <w:r>
-        <w:rPr>
-          <w:rFonts w:ascii="Consolas" w:hAnsi="Consolas" w:cs="Consolas"/>
-          <w:sz w:val="16"/>
-          <w:szCs w:val="16"/>
-          <w:lang w:val="en-US"/>
-        </w:rPr>
-        <w:t>Angielski</w:t>
-      </w:r>
-      <w:proofErr w:type="spellEnd"/>
+        </w:rPr>
+      </w:pPr>
+      <w:r>
+        <w:rPr>
+          <w:rFonts w:ascii="Consolas" w:hAnsi="Consolas" w:cs="Consolas"/>
+          <w:sz w:val="16"/>
+          <w:szCs w:val="16"/>
+        </w:rPr>
+        <w:t>english = Angielski</w:t>
+      </w:r>
     </w:p>
     <w:p>
       <w:pPr>
@@ -4545,7 +4446,6 @@
         <w:rPr>
           <w:rFonts w:ascii="Times New Roman" w:hAnsi="Times New Roman" w:cs="Times New Roman"/>
         </w:rPr>
-        <w:lastRenderedPageBreak/>
         <w:t>Filtr uprawnień</w:t>
       </w:r>
       <w:r>
@@ -5495,6 +5395,7 @@
           <w:szCs w:val="16"/>
           <w:lang w:val="en-US"/>
         </w:rPr>
+        <w:lastRenderedPageBreak/>
         <w:t xml:space="preserve">                } else if (</w:t>
       </w:r>
       <w:proofErr w:type="gramStart"/>
@@ -6527,23 +6428,17 @@
           <w:rFonts w:ascii="Consolas" w:hAnsi="Consolas" w:cs="Consolas"/>
           <w:sz w:val="16"/>
           <w:szCs w:val="16"/>
-        </w:rPr>
-      </w:pPr>
-      <w:r>
-        <w:rPr>
-          <w:rFonts w:ascii="Consolas" w:hAnsi="Consolas" w:cs="Consolas"/>
-          <w:sz w:val="16"/>
-          <w:szCs w:val="16"/>
-        </w:rPr>
-        <w:t>/</w:t>
-      </w:r>
-      <w:r>
-        <w:rPr>
-          <w:rFonts w:ascii="Consolas" w:hAnsi="Consolas" w:cs="Consolas"/>
-          <w:sz w:val="16"/>
-          <w:szCs w:val="16"/>
-        </w:rPr>
-        <w:t>/…</w:t>
+          <w:lang w:val="en-US"/>
+        </w:rPr>
+      </w:pPr>
+      <w:r>
+        <w:rPr>
+          <w:rFonts w:ascii="Consolas" w:hAnsi="Consolas" w:cs="Consolas"/>
+          <w:sz w:val="16"/>
+          <w:szCs w:val="16"/>
+          <w:lang w:val="en-US"/>
+        </w:rPr>
+        <w:t>//…</w:t>
       </w:r>
     </w:p>
     <w:p>
@@ -8476,8 +8371,6 @@
         </w:rPr>
         <w:t>true);</w:t>
       </w:r>
-      <w:bookmarkStart w:id="0" w:name="_GoBack"/>
-      <w:bookmarkEnd w:id="0"/>
     </w:p>
     <w:p>
       <w:pPr>

</xml_diff>